<commit_message>
saving notes so far
</commit_message>
<xml_diff>
--- a/Class 1 - ch 1/3761-lab1.docx
+++ b/Class 1 - ch 1/3761-lab1.docx
@@ -984,7 +984,25 @@
           <w:sz w:val="20"/>
           <w:szCs w:val="22"/>
         </w:rPr>
-        <w:t xml:space="preserve">for i </w:t>
+        <w:t xml:space="preserve">for </w:t>
+      </w:r>
+      <w:proofErr w:type="spellStart"/>
+      <w:r>
+        <w:rPr>
+          <w:rFonts w:ascii="Courier New" w:hAnsi="Courier New" w:cs="Courier New"/>
+          <w:sz w:val="20"/>
+          <w:szCs w:val="22"/>
+        </w:rPr>
+        <w:t>i</w:t>
+      </w:r>
+      <w:proofErr w:type="spellEnd"/>
+      <w:r>
+        <w:rPr>
+          <w:rFonts w:ascii="Courier New" w:hAnsi="Courier New" w:cs="Courier New"/>
+          <w:sz w:val="20"/>
+          <w:szCs w:val="22"/>
+        </w:rPr>
+        <w:t xml:space="preserve"> </w:t>
       </w:r>
       <w:r>
         <w:rPr>
@@ -1066,7 +1084,25 @@
           <w:sz w:val="20"/>
           <w:szCs w:val="22"/>
         </w:rPr>
-        <w:t xml:space="preserve">     Count[i] </w:t>
+        <w:t xml:space="preserve">     Count[</w:t>
+      </w:r>
+      <w:proofErr w:type="spellStart"/>
+      <w:r>
+        <w:rPr>
+          <w:rFonts w:ascii="Courier New" w:hAnsi="Courier New" w:cs="Courier New"/>
+          <w:sz w:val="20"/>
+          <w:szCs w:val="22"/>
+        </w:rPr>
+        <w:t>i</w:t>
+      </w:r>
+      <w:proofErr w:type="spellEnd"/>
+      <w:r>
+        <w:rPr>
+          <w:rFonts w:ascii="Courier New" w:hAnsi="Courier New" w:cs="Courier New"/>
+          <w:sz w:val="20"/>
+          <w:szCs w:val="22"/>
+        </w:rPr>
+        <w:t xml:space="preserve">] </w:t>
       </w:r>
       <w:r>
         <w:rPr>
@@ -1116,7 +1152,25 @@
           <w:sz w:val="20"/>
           <w:szCs w:val="22"/>
         </w:rPr>
-        <w:t xml:space="preserve">for i </w:t>
+        <w:t xml:space="preserve">for </w:t>
+      </w:r>
+      <w:proofErr w:type="spellStart"/>
+      <w:r>
+        <w:rPr>
+          <w:rFonts w:ascii="Courier New" w:hAnsi="Courier New" w:cs="Courier New"/>
+          <w:sz w:val="20"/>
+          <w:szCs w:val="22"/>
+        </w:rPr>
+        <w:t>i</w:t>
+      </w:r>
+      <w:proofErr w:type="spellEnd"/>
+      <w:r>
+        <w:rPr>
+          <w:rFonts w:ascii="Courier New" w:hAnsi="Courier New" w:cs="Courier New"/>
+          <w:sz w:val="20"/>
+          <w:szCs w:val="22"/>
+        </w:rPr>
+        <w:t xml:space="preserve"> </w:t>
       </w:r>
       <w:r>
         <w:rPr>
@@ -1312,8 +1366,18 @@
           <w:sz w:val="20"/>
           <w:szCs w:val="22"/>
         </w:rPr>
-        <w:t xml:space="preserve"> A[i</w:t>
-      </w:r>
+        <w:t xml:space="preserve"> A[</w:t>
+      </w:r>
+      <w:proofErr w:type="spellStart"/>
+      <w:r>
+        <w:rPr>
+          <w:rFonts w:ascii="Courier New" w:hAnsi="Courier New" w:cs="Courier New"/>
+          <w:sz w:val="20"/>
+          <w:szCs w:val="22"/>
+        </w:rPr>
+        <w:t>i</w:t>
+      </w:r>
+      <w:proofErr w:type="spellEnd"/>
       <w:r>
         <w:rPr>
           <w:rFonts w:ascii="Courier New" w:hAnsi="Courier New" w:cs="Courier New"/>
@@ -1446,7 +1510,25 @@
           <w:sz w:val="20"/>
           <w:szCs w:val="22"/>
         </w:rPr>
-        <w:t xml:space="preserve">9.               Count[i] </w:t>
+        <w:t>9.               Count[</w:t>
+      </w:r>
+      <w:proofErr w:type="spellStart"/>
+      <w:r>
+        <w:rPr>
+          <w:rFonts w:ascii="Courier New" w:hAnsi="Courier New" w:cs="Courier New"/>
+          <w:sz w:val="20"/>
+          <w:szCs w:val="22"/>
+        </w:rPr>
+        <w:t>i</w:t>
+      </w:r>
+      <w:proofErr w:type="spellEnd"/>
+      <w:r>
+        <w:rPr>
+          <w:rFonts w:ascii="Courier New" w:hAnsi="Courier New" w:cs="Courier New"/>
+          <w:sz w:val="20"/>
+          <w:szCs w:val="22"/>
+        </w:rPr>
+        <w:t xml:space="preserve">] </w:t>
       </w:r>
       <w:r>
         <w:rPr>
@@ -1462,7 +1544,25 @@
           <w:sz w:val="20"/>
           <w:szCs w:val="22"/>
         </w:rPr>
-        <w:t xml:space="preserve"> Count[i]+1</w:t>
+        <w:t xml:space="preserve"> Count[</w:t>
+      </w:r>
+      <w:proofErr w:type="spellStart"/>
+      <w:r>
+        <w:rPr>
+          <w:rFonts w:ascii="Courier New" w:hAnsi="Courier New" w:cs="Courier New"/>
+          <w:sz w:val="20"/>
+          <w:szCs w:val="22"/>
+        </w:rPr>
+        <w:t>i</w:t>
+      </w:r>
+      <w:proofErr w:type="spellEnd"/>
+      <w:r>
+        <w:rPr>
+          <w:rFonts w:ascii="Courier New" w:hAnsi="Courier New" w:cs="Courier New"/>
+          <w:sz w:val="20"/>
+          <w:szCs w:val="22"/>
+        </w:rPr>
+        <w:t>]+1</w:t>
       </w:r>
     </w:p>
     <w:p>
@@ -1496,7 +1596,25 @@
           <w:sz w:val="20"/>
           <w:szCs w:val="22"/>
         </w:rPr>
-        <w:t xml:space="preserve">  for i </w:t>
+        <w:t xml:space="preserve">  for </w:t>
+      </w:r>
+      <w:proofErr w:type="spellStart"/>
+      <w:r>
+        <w:rPr>
+          <w:rFonts w:ascii="Courier New" w:hAnsi="Courier New" w:cs="Courier New"/>
+          <w:sz w:val="20"/>
+          <w:szCs w:val="22"/>
+        </w:rPr>
+        <w:t>i</w:t>
+      </w:r>
+      <w:proofErr w:type="spellEnd"/>
+      <w:r>
+        <w:rPr>
+          <w:rFonts w:ascii="Courier New" w:hAnsi="Courier New" w:cs="Courier New"/>
+          <w:sz w:val="20"/>
+          <w:szCs w:val="22"/>
+        </w:rPr>
+        <w:t xml:space="preserve"> </w:t>
       </w:r>
       <w:r>
         <w:rPr>
@@ -1554,7 +1672,25 @@
           <w:sz w:val="20"/>
           <w:szCs w:val="22"/>
         </w:rPr>
-        <w:t xml:space="preserve">11.       S[Count[i]] </w:t>
+        <w:t>11.       S[Count[</w:t>
+      </w:r>
+      <w:proofErr w:type="spellStart"/>
+      <w:r>
+        <w:rPr>
+          <w:rFonts w:ascii="Courier New" w:hAnsi="Courier New" w:cs="Courier New"/>
+          <w:sz w:val="20"/>
+          <w:szCs w:val="22"/>
+        </w:rPr>
+        <w:t>i</w:t>
+      </w:r>
+      <w:proofErr w:type="spellEnd"/>
+      <w:r>
+        <w:rPr>
+          <w:rFonts w:ascii="Courier New" w:hAnsi="Courier New" w:cs="Courier New"/>
+          <w:sz w:val="20"/>
+          <w:szCs w:val="22"/>
+        </w:rPr>
+        <w:t xml:space="preserve">]] </w:t>
       </w:r>
       <w:r>
         <w:rPr>
@@ -1578,7 +1714,25 @@
           <w:sz w:val="20"/>
           <w:szCs w:val="22"/>
         </w:rPr>
-        <w:t>A[i]</w:t>
+        <w:t>A[</w:t>
+      </w:r>
+      <w:proofErr w:type="spellStart"/>
+      <w:r>
+        <w:rPr>
+          <w:rFonts w:ascii="Courier New" w:hAnsi="Courier New" w:cs="Courier New"/>
+          <w:sz w:val="20"/>
+          <w:szCs w:val="22"/>
+        </w:rPr>
+        <w:t>i</w:t>
+      </w:r>
+      <w:proofErr w:type="spellEnd"/>
+      <w:r>
+        <w:rPr>
+          <w:rFonts w:ascii="Courier New" w:hAnsi="Courier New" w:cs="Courier New"/>
+          <w:sz w:val="20"/>
+          <w:szCs w:val="22"/>
+        </w:rPr>
+        <w:t>]</w:t>
       </w:r>
     </w:p>
     <w:p>
@@ -1719,7 +1873,25 @@
           <w:sz w:val="20"/>
           <w:szCs w:val="22"/>
         </w:rPr>
-        <w:t xml:space="preserve">2.    for i </w:t>
+        <w:t xml:space="preserve">2.    for </w:t>
+      </w:r>
+      <w:proofErr w:type="spellStart"/>
+      <w:r>
+        <w:rPr>
+          <w:rFonts w:ascii="Courier New" w:hAnsi="Courier New" w:cs="Courier New"/>
+          <w:sz w:val="20"/>
+          <w:szCs w:val="22"/>
+        </w:rPr>
+        <w:t>i</w:t>
+      </w:r>
+      <w:proofErr w:type="spellEnd"/>
+      <w:r>
+        <w:rPr>
+          <w:rFonts w:ascii="Courier New" w:hAnsi="Courier New" w:cs="Courier New"/>
+          <w:sz w:val="20"/>
+          <w:szCs w:val="22"/>
+        </w:rPr>
+        <w:t xml:space="preserve"> </w:t>
       </w:r>
       <w:r>
         <w:rPr>
@@ -1777,7 +1949,25 @@
           <w:sz w:val="20"/>
           <w:szCs w:val="22"/>
         </w:rPr>
-        <w:t xml:space="preserve">3.        Count[i] </w:t>
+        <w:t>3.        Count[</w:t>
+      </w:r>
+      <w:proofErr w:type="spellStart"/>
+      <w:r>
+        <w:rPr>
+          <w:rFonts w:ascii="Courier New" w:hAnsi="Courier New" w:cs="Courier New"/>
+          <w:sz w:val="20"/>
+          <w:szCs w:val="22"/>
+        </w:rPr>
+        <w:t>i</w:t>
+      </w:r>
+      <w:proofErr w:type="spellEnd"/>
+      <w:r>
+        <w:rPr>
+          <w:rFonts w:ascii="Courier New" w:hAnsi="Courier New" w:cs="Courier New"/>
+          <w:sz w:val="20"/>
+          <w:szCs w:val="22"/>
+        </w:rPr>
+        <w:t xml:space="preserve">] </w:t>
       </w:r>
       <w:r>
         <w:rPr>
@@ -1958,7 +2148,25 @@
           <w:sz w:val="22"/>
           <w:szCs w:val="22"/>
         </w:rPr>
-        <w:t xml:space="preserve">Line 3will initialize the new array called Count to be set to 0 for all indices i that starts at 0 and ends at n – 1. </w:t>
+        <w:t xml:space="preserve">Line 3will initialize the new array called Count to be set to 0 for all indices </w:t>
+      </w:r>
+      <w:proofErr w:type="spellStart"/>
+      <w:r>
+        <w:rPr>
+          <w:color w:val="00B0F0"/>
+          <w:sz w:val="22"/>
+          <w:szCs w:val="22"/>
+        </w:rPr>
+        <w:t>i</w:t>
+      </w:r>
+      <w:proofErr w:type="spellEnd"/>
+      <w:r>
+        <w:rPr>
+          <w:color w:val="00B0F0"/>
+          <w:sz w:val="22"/>
+          <w:szCs w:val="22"/>
+        </w:rPr>
+        <w:t xml:space="preserve"> that starts at 0 and ends at n – 1. </w:t>
       </w:r>
     </w:p>
     <w:p>
@@ -2158,7 +2366,25 @@
           <w:sz w:val="22"/>
           <w:szCs w:val="22"/>
         </w:rPr>
-        <w:t xml:space="preserve">Count[i] </w:t>
+        <w:t>Count[</w:t>
+      </w:r>
+      <w:proofErr w:type="spellStart"/>
+      <w:r>
+        <w:rPr>
+          <w:color w:val="00B0F0"/>
+          <w:sz w:val="22"/>
+          <w:szCs w:val="22"/>
+        </w:rPr>
+        <w:t>i</w:t>
+      </w:r>
+      <w:proofErr w:type="spellEnd"/>
+      <w:r>
+        <w:rPr>
+          <w:color w:val="00B0F0"/>
+          <w:sz w:val="22"/>
+          <w:szCs w:val="22"/>
+        </w:rPr>
+        <w:t xml:space="preserve">] </w:t>
       </w:r>
       <w:r>
         <w:rPr>
@@ -2201,39 +2427,6 @@
         <w:autoSpaceDE w:val="0"/>
         <w:autoSpaceDN w:val="0"/>
         <w:adjustRightInd w:val="0"/>
-        <w:ind w:left="900" w:hanging="360"/>
-        <w:rPr>
-          <w:color w:val="FF0000"/>
-          <w:sz w:val="22"/>
-          <w:szCs w:val="22"/>
-        </w:rPr>
-      </w:pPr>
-      <w:r>
-        <w:rPr>
-          <w:color w:val="FF0000"/>
-          <w:sz w:val="22"/>
-          <w:szCs w:val="22"/>
-        </w:rPr>
-        <w:t>README doc line 109</w:t>
-      </w:r>
-      <w:r>
-        <w:rPr>
-          <w:color w:val="FF0000"/>
-          <w:sz w:val="22"/>
-          <w:szCs w:val="22"/>
-        </w:rPr>
-        <w:t xml:space="preserve"> what two things do I need?</w:t>
-      </w:r>
-    </w:p>
-    <w:p>
-      <w:pPr>
-        <w:tabs>
-          <w:tab w:val="left" w:pos="900"/>
-        </w:tabs>
-        <w:autoSpaceDE w:val="0"/>
-        <w:autoSpaceDN w:val="0"/>
-        <w:adjustRightInd w:val="0"/>
-        <w:ind w:left="900" w:hanging="360"/>
         <w:rPr>
           <w:sz w:val="22"/>
           <w:szCs w:val="22"/>
@@ -2308,7 +2501,25 @@
           <w:sz w:val="20"/>
           <w:szCs w:val="22"/>
         </w:rPr>
-        <w:t xml:space="preserve"> Note: Appendix A (pg 476) contains some very useful formulas to help you solve summations to closed form.</w:t>
+        <w:t xml:space="preserve"> Note: Appendix A (</w:t>
+      </w:r>
+      <w:proofErr w:type="spellStart"/>
+      <w:r>
+        <w:rPr>
+          <w:i/>
+          <w:sz w:val="20"/>
+          <w:szCs w:val="22"/>
+        </w:rPr>
+        <w:t>pg</w:t>
+      </w:r>
+      <w:proofErr w:type="spellEnd"/>
+      <w:r>
+        <w:rPr>
+          <w:i/>
+          <w:sz w:val="20"/>
+          <w:szCs w:val="22"/>
+        </w:rPr>
+        <w:t xml:space="preserve"> 476) contains some very useful formulas to help you solve summations to closed form.</w:t>
       </w:r>
     </w:p>
     <w:p>
@@ -2392,7 +2603,25 @@
           <w:sz w:val="20"/>
           <w:szCs w:val="22"/>
         </w:rPr>
-        <w:t xml:space="preserve">2.    for i </w:t>
+        <w:t xml:space="preserve">2.    for </w:t>
+      </w:r>
+      <w:proofErr w:type="spellStart"/>
+      <w:r>
+        <w:rPr>
+          <w:rFonts w:ascii="Courier New" w:hAnsi="Courier New" w:cs="Courier New"/>
+          <w:sz w:val="20"/>
+          <w:szCs w:val="22"/>
+        </w:rPr>
+        <w:t>i</w:t>
+      </w:r>
+      <w:proofErr w:type="spellEnd"/>
+      <w:r>
+        <w:rPr>
+          <w:rFonts w:ascii="Courier New" w:hAnsi="Courier New" w:cs="Courier New"/>
+          <w:sz w:val="20"/>
+          <w:szCs w:val="22"/>
+        </w:rPr>
+        <w:t xml:space="preserve"> </w:t>
       </w:r>
       <w:r>
         <w:rPr>
@@ -2450,7 +2679,25 @@
           <w:sz w:val="20"/>
           <w:szCs w:val="22"/>
         </w:rPr>
-        <w:t xml:space="preserve">3.        Count[i] </w:t>
+        <w:t>3.        Count[</w:t>
+      </w:r>
+      <w:proofErr w:type="spellStart"/>
+      <w:r>
+        <w:rPr>
+          <w:rFonts w:ascii="Courier New" w:hAnsi="Courier New" w:cs="Courier New"/>
+          <w:sz w:val="20"/>
+          <w:szCs w:val="22"/>
+        </w:rPr>
+        <w:t>i</w:t>
+      </w:r>
+      <w:proofErr w:type="spellEnd"/>
+      <w:r>
+        <w:rPr>
+          <w:rFonts w:ascii="Courier New" w:hAnsi="Courier New" w:cs="Courier New"/>
+          <w:sz w:val="20"/>
+          <w:szCs w:val="22"/>
+        </w:rPr>
+        <w:t xml:space="preserve">] </w:t>
       </w:r>
       <w:r>
         <w:rPr>
@@ -2703,7 +2950,25 @@
           <w:sz w:val="20"/>
           <w:szCs w:val="22"/>
         </w:rPr>
-        <w:t xml:space="preserve">4.    for i </w:t>
+        <w:t xml:space="preserve">4.    for </w:t>
+      </w:r>
+      <w:proofErr w:type="spellStart"/>
+      <w:r>
+        <w:rPr>
+          <w:rFonts w:ascii="Courier New" w:hAnsi="Courier New" w:cs="Courier New"/>
+          <w:sz w:val="20"/>
+          <w:szCs w:val="22"/>
+        </w:rPr>
+        <w:t>i</w:t>
+      </w:r>
+      <w:proofErr w:type="spellEnd"/>
+      <w:r>
+        <w:rPr>
+          <w:rFonts w:ascii="Courier New" w:hAnsi="Courier New" w:cs="Courier New"/>
+          <w:sz w:val="20"/>
+          <w:szCs w:val="22"/>
+        </w:rPr>
+        <w:t xml:space="preserve"> </w:t>
       </w:r>
       <w:r>
         <w:rPr>
@@ -2795,7 +3060,25 @@
           <w:sz w:val="20"/>
           <w:szCs w:val="22"/>
         </w:rPr>
-        <w:t>6.            if A[i]</w:t>
+        <w:t>6.            if A[</w:t>
+      </w:r>
+      <w:proofErr w:type="spellStart"/>
+      <w:r>
+        <w:rPr>
+          <w:rFonts w:ascii="Courier New" w:hAnsi="Courier New" w:cs="Courier New"/>
+          <w:sz w:val="20"/>
+          <w:szCs w:val="22"/>
+        </w:rPr>
+        <w:t>i</w:t>
+      </w:r>
+      <w:proofErr w:type="spellEnd"/>
+      <w:r>
+        <w:rPr>
+          <w:rFonts w:ascii="Courier New" w:hAnsi="Courier New" w:cs="Courier New"/>
+          <w:sz w:val="20"/>
+          <w:szCs w:val="22"/>
+        </w:rPr>
+        <w:t>]</w:t>
       </w:r>
       <w:r>
         <w:rPr>
@@ -2889,7 +3172,25 @@
           <w:sz w:val="20"/>
           <w:szCs w:val="22"/>
         </w:rPr>
-        <w:t xml:space="preserve">9.               Count[i] </w:t>
+        <w:t>9.               Count[</w:t>
+      </w:r>
+      <w:proofErr w:type="spellStart"/>
+      <w:r>
+        <w:rPr>
+          <w:rFonts w:ascii="Courier New" w:hAnsi="Courier New" w:cs="Courier New"/>
+          <w:sz w:val="20"/>
+          <w:szCs w:val="22"/>
+        </w:rPr>
+        <w:t>i</w:t>
+      </w:r>
+      <w:proofErr w:type="spellEnd"/>
+      <w:r>
+        <w:rPr>
+          <w:rFonts w:ascii="Courier New" w:hAnsi="Courier New" w:cs="Courier New"/>
+          <w:sz w:val="20"/>
+          <w:szCs w:val="22"/>
+        </w:rPr>
+        <w:t xml:space="preserve">] </w:t>
       </w:r>
       <w:r>
         <w:rPr>
@@ -2905,7 +3206,25 @@
           <w:sz w:val="20"/>
           <w:szCs w:val="22"/>
         </w:rPr>
-        <w:t xml:space="preserve"> Count[i]+1</w:t>
+        <w:t xml:space="preserve"> Count[</w:t>
+      </w:r>
+      <w:proofErr w:type="spellStart"/>
+      <w:r>
+        <w:rPr>
+          <w:rFonts w:ascii="Courier New" w:hAnsi="Courier New" w:cs="Courier New"/>
+          <w:sz w:val="20"/>
+          <w:szCs w:val="22"/>
+        </w:rPr>
+        <w:t>i</w:t>
+      </w:r>
+      <w:proofErr w:type="spellEnd"/>
+      <w:r>
+        <w:rPr>
+          <w:rFonts w:ascii="Courier New" w:hAnsi="Courier New" w:cs="Courier New"/>
+          <w:sz w:val="20"/>
+          <w:szCs w:val="22"/>
+        </w:rPr>
+        <w:t>]+1</w:t>
       </w:r>
     </w:p>
     <w:p>
@@ -3507,7 +3826,23 @@
           <w:sz w:val="22"/>
           <w:szCs w:val="22"/>
         </w:rPr>
-        <w:t>, i = 0</w:t>
+        <w:t xml:space="preserve">, </w:t>
+      </w:r>
+      <w:proofErr w:type="spellStart"/>
+      <w:r>
+        <w:rPr>
+          <w:sz w:val="22"/>
+          <w:szCs w:val="22"/>
+        </w:rPr>
+        <w:t>i</w:t>
+      </w:r>
+      <w:proofErr w:type="spellEnd"/>
+      <w:r>
+        <w:rPr>
+          <w:sz w:val="22"/>
+          <w:szCs w:val="22"/>
+        </w:rPr>
+        <w:t xml:space="preserve"> = 0</w:t>
       </w:r>
     </w:p>
     <w:p>
@@ -3721,7 +4056,23 @@
           <w:sz w:val="22"/>
           <w:szCs w:val="22"/>
         </w:rPr>
-        <w:t>, i = 1</w:t>
+        <w:t xml:space="preserve">, </w:t>
+      </w:r>
+      <w:proofErr w:type="spellStart"/>
+      <w:r>
+        <w:rPr>
+          <w:sz w:val="22"/>
+          <w:szCs w:val="22"/>
+        </w:rPr>
+        <w:t>i</w:t>
+      </w:r>
+      <w:proofErr w:type="spellEnd"/>
+      <w:r>
+        <w:rPr>
+          <w:sz w:val="22"/>
+          <w:szCs w:val="22"/>
+        </w:rPr>
+        <w:t xml:space="preserve"> = 1</w:t>
       </w:r>
     </w:p>
     <w:p>
@@ -3935,7 +4286,23 @@
           <w:sz w:val="22"/>
           <w:szCs w:val="22"/>
         </w:rPr>
-        <w:t>, i = 2</w:t>
+        <w:t xml:space="preserve">, </w:t>
+      </w:r>
+      <w:proofErr w:type="spellStart"/>
+      <w:r>
+        <w:rPr>
+          <w:sz w:val="22"/>
+          <w:szCs w:val="22"/>
+        </w:rPr>
+        <w:t>i</w:t>
+      </w:r>
+      <w:proofErr w:type="spellEnd"/>
+      <w:r>
+        <w:rPr>
+          <w:sz w:val="22"/>
+          <w:szCs w:val="22"/>
+        </w:rPr>
+        <w:t xml:space="preserve"> = 2</w:t>
       </w:r>
     </w:p>
     <w:p>
@@ -4149,7 +4516,23 @@
           <w:sz w:val="22"/>
           <w:szCs w:val="22"/>
         </w:rPr>
-        <w:t>, i = 3</w:t>
+        <w:t xml:space="preserve">, </w:t>
+      </w:r>
+      <w:proofErr w:type="spellStart"/>
+      <w:r>
+        <w:rPr>
+          <w:sz w:val="22"/>
+          <w:szCs w:val="22"/>
+        </w:rPr>
+        <w:t>i</w:t>
+      </w:r>
+      <w:proofErr w:type="spellEnd"/>
+      <w:r>
+        <w:rPr>
+          <w:sz w:val="22"/>
+          <w:szCs w:val="22"/>
+        </w:rPr>
+        <w:t xml:space="preserve"> = 3</w:t>
       </w:r>
     </w:p>
     <w:p>
@@ -4363,7 +4746,23 @@
           <w:sz w:val="22"/>
           <w:szCs w:val="22"/>
         </w:rPr>
-        <w:t>, i = 4</w:t>
+        <w:t xml:space="preserve">, </w:t>
+      </w:r>
+      <w:proofErr w:type="spellStart"/>
+      <w:r>
+        <w:rPr>
+          <w:sz w:val="22"/>
+          <w:szCs w:val="22"/>
+        </w:rPr>
+        <w:t>i</w:t>
+      </w:r>
+      <w:proofErr w:type="spellEnd"/>
+      <w:r>
+        <w:rPr>
+          <w:sz w:val="22"/>
+          <w:szCs w:val="22"/>
+        </w:rPr>
+        <w:t xml:space="preserve"> = 4</w:t>
       </w:r>
     </w:p>
     <w:p>
@@ -4577,7 +4976,23 @@
           <w:sz w:val="22"/>
           <w:szCs w:val="22"/>
         </w:rPr>
-        <w:t>, i = 5</w:t>
+        <w:t xml:space="preserve">, </w:t>
+      </w:r>
+      <w:proofErr w:type="spellStart"/>
+      <w:r>
+        <w:rPr>
+          <w:sz w:val="22"/>
+          <w:szCs w:val="22"/>
+        </w:rPr>
+        <w:t>i</w:t>
+      </w:r>
+      <w:proofErr w:type="spellEnd"/>
+      <w:r>
+        <w:rPr>
+          <w:sz w:val="22"/>
+          <w:szCs w:val="22"/>
+        </w:rPr>
+        <w:t xml:space="preserve"> = 5</w:t>
       </w:r>
       <w:r>
         <w:rPr>
@@ -4709,22 +5124,7 @@
           <w:szCs w:val="22"/>
         </w:rPr>
         <w:tab/>
-      </w:r>
-      <w:r>
-        <w:rPr>
-          <w:color w:val="00B0F0"/>
-          <w:sz w:val="22"/>
-          <w:szCs w:val="22"/>
-        </w:rPr>
-        <w:t>The b</w:t>
-      </w:r>
-      <w:r>
-        <w:rPr>
-          <w:color w:val="00B0F0"/>
-          <w:sz w:val="22"/>
-          <w:szCs w:val="22"/>
-        </w:rPr>
-        <w:t xml:space="preserve">asic operation for part B is line 7 or 9: </w:t>
+        <w:t xml:space="preserve">The basic operation for part B is line 7 or 9: </w:t>
       </w:r>
     </w:p>
     <w:p>
@@ -4807,7 +5207,25 @@
           <w:sz w:val="22"/>
           <w:szCs w:val="22"/>
         </w:rPr>
-        <w:t>[i] &lt; A[j]</w:t>
+        <w:t>[</w:t>
+      </w:r>
+      <w:proofErr w:type="spellStart"/>
+      <w:r>
+        <w:rPr>
+          <w:color w:val="00B0F0"/>
+          <w:sz w:val="22"/>
+          <w:szCs w:val="22"/>
+        </w:rPr>
+        <w:t>i</w:t>
+      </w:r>
+      <w:proofErr w:type="spellEnd"/>
+      <w:r>
+        <w:rPr>
+          <w:color w:val="00B0F0"/>
+          <w:sz w:val="22"/>
+          <w:szCs w:val="22"/>
+        </w:rPr>
+        <w:t>] &lt; A[j]</w:t>
       </w:r>
     </w:p>
     <w:p>
@@ -4847,7 +5265,25 @@
           <w:sz w:val="22"/>
           <w:szCs w:val="22"/>
         </w:rPr>
-        <w:t xml:space="preserve">Count[i] </w:t>
+        <w:t>Count[</w:t>
+      </w:r>
+      <w:proofErr w:type="spellStart"/>
+      <w:r>
+        <w:rPr>
+          <w:color w:val="00B0F0"/>
+          <w:sz w:val="22"/>
+          <w:szCs w:val="22"/>
+        </w:rPr>
+        <w:t>i</w:t>
+      </w:r>
+      <w:proofErr w:type="spellEnd"/>
+      <w:r>
+        <w:rPr>
+          <w:color w:val="00B0F0"/>
+          <w:sz w:val="22"/>
+          <w:szCs w:val="22"/>
+        </w:rPr>
+        <w:t xml:space="preserve">] </w:t>
       </w:r>
       <w:r>
         <w:rPr>
@@ -4863,7 +5299,25 @@
           <w:sz w:val="22"/>
           <w:szCs w:val="22"/>
         </w:rPr>
-        <w:t xml:space="preserve"> Count[i]+</w:t>
+        <w:t xml:space="preserve"> Count[</w:t>
+      </w:r>
+      <w:proofErr w:type="spellStart"/>
+      <w:r>
+        <w:rPr>
+          <w:color w:val="00B0F0"/>
+          <w:sz w:val="22"/>
+          <w:szCs w:val="22"/>
+        </w:rPr>
+        <w:t>i</w:t>
+      </w:r>
+      <w:proofErr w:type="spellEnd"/>
+      <w:r>
+        <w:rPr>
+          <w:color w:val="00B0F0"/>
+          <w:sz w:val="22"/>
+          <w:szCs w:val="22"/>
+        </w:rPr>
+        <w:t>]+</w:t>
       </w:r>
       <w:proofErr w:type="gramStart"/>
       <w:r>
@@ -4905,7 +5359,25 @@
           <w:sz w:val="22"/>
           <w:szCs w:val="22"/>
         </w:rPr>
-        <w:t>A[i] &gt;= A[j]</w:t>
+        <w:t>A[</w:t>
+      </w:r>
+      <w:proofErr w:type="spellStart"/>
+      <w:r>
+        <w:rPr>
+          <w:color w:val="00B0F0"/>
+          <w:sz w:val="22"/>
+          <w:szCs w:val="22"/>
+        </w:rPr>
+        <w:t>i</w:t>
+      </w:r>
+      <w:proofErr w:type="spellEnd"/>
+      <w:r>
+        <w:rPr>
+          <w:color w:val="00B0F0"/>
+          <w:sz w:val="22"/>
+          <w:szCs w:val="22"/>
+        </w:rPr>
+        <w:t>] &gt;= A[j]</w:t>
       </w:r>
     </w:p>
     <w:p>
@@ -5274,7 +5746,25 @@
           <w:sz w:val="20"/>
           <w:szCs w:val="22"/>
         </w:rPr>
-        <w:t xml:space="preserve">  for i </w:t>
+        <w:t xml:space="preserve">  for </w:t>
+      </w:r>
+      <w:proofErr w:type="spellStart"/>
+      <w:r>
+        <w:rPr>
+          <w:rFonts w:ascii="Courier New" w:hAnsi="Courier New" w:cs="Courier New"/>
+          <w:sz w:val="20"/>
+          <w:szCs w:val="22"/>
+        </w:rPr>
+        <w:t>i</w:t>
+      </w:r>
+      <w:proofErr w:type="spellEnd"/>
+      <w:r>
+        <w:rPr>
+          <w:rFonts w:ascii="Courier New" w:hAnsi="Courier New" w:cs="Courier New"/>
+          <w:sz w:val="20"/>
+          <w:szCs w:val="22"/>
+        </w:rPr>
+        <w:t xml:space="preserve"> </w:t>
       </w:r>
       <w:r>
         <w:rPr>
@@ -5332,7 +5822,25 @@
           <w:sz w:val="20"/>
           <w:szCs w:val="22"/>
         </w:rPr>
-        <w:t xml:space="preserve">11.       S[Count[i]] </w:t>
+        <w:t>11.       S[Count[</w:t>
+      </w:r>
+      <w:proofErr w:type="spellStart"/>
+      <w:r>
+        <w:rPr>
+          <w:rFonts w:ascii="Courier New" w:hAnsi="Courier New" w:cs="Courier New"/>
+          <w:sz w:val="20"/>
+          <w:szCs w:val="22"/>
+        </w:rPr>
+        <w:t>i</w:t>
+      </w:r>
+      <w:proofErr w:type="spellEnd"/>
+      <w:r>
+        <w:rPr>
+          <w:rFonts w:ascii="Courier New" w:hAnsi="Courier New" w:cs="Courier New"/>
+          <w:sz w:val="20"/>
+          <w:szCs w:val="22"/>
+        </w:rPr>
+        <w:t xml:space="preserve">]] </w:t>
       </w:r>
       <w:r>
         <w:rPr>
@@ -5356,7 +5864,25 @@
           <w:sz w:val="20"/>
           <w:szCs w:val="22"/>
         </w:rPr>
-        <w:t>A[i]</w:t>
+        <w:t>A[</w:t>
+      </w:r>
+      <w:proofErr w:type="spellStart"/>
+      <w:r>
+        <w:rPr>
+          <w:rFonts w:ascii="Courier New" w:hAnsi="Courier New" w:cs="Courier New"/>
+          <w:sz w:val="20"/>
+          <w:szCs w:val="22"/>
+        </w:rPr>
+        <w:t>i</w:t>
+      </w:r>
+      <w:proofErr w:type="spellEnd"/>
+      <w:r>
+        <w:rPr>
+          <w:rFonts w:ascii="Courier New" w:hAnsi="Courier New" w:cs="Courier New"/>
+          <w:sz w:val="20"/>
+          <w:szCs w:val="22"/>
+        </w:rPr>
+        <w:t>]</w:t>
       </w:r>
     </w:p>
     <w:p>
@@ -5636,7 +6162,23 @@
           <w:sz w:val="22"/>
           <w:szCs w:val="22"/>
         </w:rPr>
-        <w:t>, i = 0</w:t>
+        <w:t xml:space="preserve">, </w:t>
+      </w:r>
+      <w:proofErr w:type="spellStart"/>
+      <w:r>
+        <w:rPr>
+          <w:sz w:val="22"/>
+          <w:szCs w:val="22"/>
+        </w:rPr>
+        <w:t>i</w:t>
+      </w:r>
+      <w:proofErr w:type="spellEnd"/>
+      <w:r>
+        <w:rPr>
+          <w:sz w:val="22"/>
+          <w:szCs w:val="22"/>
+        </w:rPr>
+        <w:t xml:space="preserve"> = 0</w:t>
       </w:r>
     </w:p>
     <w:p>
@@ -5774,7 +6316,23 @@
           <w:sz w:val="22"/>
           <w:szCs w:val="22"/>
         </w:rPr>
-        <w:t>, i = 1</w:t>
+        <w:t xml:space="preserve">, </w:t>
+      </w:r>
+      <w:proofErr w:type="spellStart"/>
+      <w:r>
+        <w:rPr>
+          <w:sz w:val="22"/>
+          <w:szCs w:val="22"/>
+        </w:rPr>
+        <w:t>i</w:t>
+      </w:r>
+      <w:proofErr w:type="spellEnd"/>
+      <w:r>
+        <w:rPr>
+          <w:sz w:val="22"/>
+          <w:szCs w:val="22"/>
+        </w:rPr>
+        <w:t xml:space="preserve"> = 1</w:t>
       </w:r>
     </w:p>
     <w:p>
@@ -5912,7 +6470,23 @@
           <w:sz w:val="22"/>
           <w:szCs w:val="22"/>
         </w:rPr>
-        <w:t>, i = 2</w:t>
+        <w:t xml:space="preserve">, </w:t>
+      </w:r>
+      <w:proofErr w:type="spellStart"/>
+      <w:r>
+        <w:rPr>
+          <w:sz w:val="22"/>
+          <w:szCs w:val="22"/>
+        </w:rPr>
+        <w:t>i</w:t>
+      </w:r>
+      <w:proofErr w:type="spellEnd"/>
+      <w:r>
+        <w:rPr>
+          <w:sz w:val="22"/>
+          <w:szCs w:val="22"/>
+        </w:rPr>
+        <w:t xml:space="preserve"> = 2</w:t>
       </w:r>
     </w:p>
     <w:p>
@@ -6050,7 +6624,23 @@
           <w:sz w:val="22"/>
           <w:szCs w:val="22"/>
         </w:rPr>
-        <w:t>, i = 3</w:t>
+        <w:t xml:space="preserve">, </w:t>
+      </w:r>
+      <w:proofErr w:type="spellStart"/>
+      <w:r>
+        <w:rPr>
+          <w:sz w:val="22"/>
+          <w:szCs w:val="22"/>
+        </w:rPr>
+        <w:t>i</w:t>
+      </w:r>
+      <w:proofErr w:type="spellEnd"/>
+      <w:r>
+        <w:rPr>
+          <w:sz w:val="22"/>
+          <w:szCs w:val="22"/>
+        </w:rPr>
+        <w:t xml:space="preserve"> = 3</w:t>
       </w:r>
     </w:p>
     <w:p>
@@ -6188,7 +6778,23 @@
           <w:sz w:val="22"/>
           <w:szCs w:val="22"/>
         </w:rPr>
-        <w:t>, i = 4</w:t>
+        <w:t xml:space="preserve">, </w:t>
+      </w:r>
+      <w:proofErr w:type="spellStart"/>
+      <w:r>
+        <w:rPr>
+          <w:sz w:val="22"/>
+          <w:szCs w:val="22"/>
+        </w:rPr>
+        <w:t>i</w:t>
+      </w:r>
+      <w:proofErr w:type="spellEnd"/>
+      <w:r>
+        <w:rPr>
+          <w:sz w:val="22"/>
+          <w:szCs w:val="22"/>
+        </w:rPr>
+        <w:t xml:space="preserve"> = 4</w:t>
       </w:r>
     </w:p>
     <w:p>
@@ -6234,7 +6840,23 @@
           <w:sz w:val="22"/>
           <w:szCs w:val="22"/>
         </w:rPr>
-        <w:t>_, __], i = 5</w:t>
+        <w:t xml:space="preserve">_, __], </w:t>
+      </w:r>
+      <w:proofErr w:type="spellStart"/>
+      <w:r>
+        <w:rPr>
+          <w:sz w:val="22"/>
+          <w:szCs w:val="22"/>
+        </w:rPr>
+        <w:t>i</w:t>
+      </w:r>
+      <w:proofErr w:type="spellEnd"/>
+      <w:r>
+        <w:rPr>
+          <w:sz w:val="22"/>
+          <w:szCs w:val="22"/>
+        </w:rPr>
+        <w:t xml:space="preserve"> = 5</w:t>
       </w:r>
     </w:p>
     <w:p>
@@ -6714,22 +7336,7 @@
           <w:szCs w:val="22"/>
         </w:rPr>
         <w:tab/>
-      </w:r>
-      <w:r>
-        <w:rPr>
-          <w:color w:val="00B0F0"/>
-          <w:sz w:val="22"/>
-          <w:szCs w:val="22"/>
-        </w:rPr>
-        <w:t>The basic operation</w:t>
-      </w:r>
-      <w:r>
-        <w:rPr>
-          <w:color w:val="00B0F0"/>
-          <w:sz w:val="22"/>
-          <w:szCs w:val="22"/>
-        </w:rPr>
-        <w:t xml:space="preserve"> for the entire algorithm is incrementing operation of the Count or S arrays on the following lines:</w:t>
+        <w:t>The basic operation for the entire algorithm is incrementing operation of the Count or S arrays on the following lines:</w:t>
       </w:r>
     </w:p>
     <w:p>
@@ -6751,7 +7358,25 @@
           <w:szCs w:val="22"/>
         </w:rPr>
         <w:tab/>
-        <w:t>Line 3: Count[i] &lt;- 0</w:t>
+        <w:t>Line 3: Count[</w:t>
+      </w:r>
+      <w:proofErr w:type="spellStart"/>
+      <w:r>
+        <w:rPr>
+          <w:color w:val="00B0F0"/>
+          <w:sz w:val="22"/>
+          <w:szCs w:val="22"/>
+        </w:rPr>
+        <w:t>i</w:t>
+      </w:r>
+      <w:proofErr w:type="spellEnd"/>
+      <w:r>
+        <w:rPr>
+          <w:color w:val="00B0F0"/>
+          <w:sz w:val="22"/>
+          <w:szCs w:val="22"/>
+        </w:rPr>
+        <w:t>] &lt;- 0</w:t>
       </w:r>
     </w:p>
     <w:p>
@@ -6803,7 +7428,43 @@
           <w:szCs w:val="22"/>
         </w:rPr>
         <w:tab/>
-        <w:t>Line 9: Count[i] &lt;- Count[i] + 1</w:t>
+        <w:t>Line 9: Count[</w:t>
+      </w:r>
+      <w:proofErr w:type="spellStart"/>
+      <w:r>
+        <w:rPr>
+          <w:color w:val="00B0F0"/>
+          <w:sz w:val="22"/>
+          <w:szCs w:val="22"/>
+        </w:rPr>
+        <w:t>i</w:t>
+      </w:r>
+      <w:proofErr w:type="spellEnd"/>
+      <w:r>
+        <w:rPr>
+          <w:color w:val="00B0F0"/>
+          <w:sz w:val="22"/>
+          <w:szCs w:val="22"/>
+        </w:rPr>
+        <w:t>] &lt;- Count[</w:t>
+      </w:r>
+      <w:proofErr w:type="spellStart"/>
+      <w:r>
+        <w:rPr>
+          <w:color w:val="00B0F0"/>
+          <w:sz w:val="22"/>
+          <w:szCs w:val="22"/>
+        </w:rPr>
+        <w:t>i</w:t>
+      </w:r>
+      <w:proofErr w:type="spellEnd"/>
+      <w:r>
+        <w:rPr>
+          <w:color w:val="00B0F0"/>
+          <w:sz w:val="22"/>
+          <w:szCs w:val="22"/>
+        </w:rPr>
+        <w:t>] + 1</w:t>
       </w:r>
     </w:p>
     <w:p>
@@ -6825,7 +7486,43 @@
           <w:szCs w:val="22"/>
         </w:rPr>
         <w:tab/>
-        <w:t>Line 11: S[Count[i]] &lt;- A[i]</w:t>
+        <w:t>Line 11: S[Count[</w:t>
+      </w:r>
+      <w:proofErr w:type="spellStart"/>
+      <w:r>
+        <w:rPr>
+          <w:color w:val="00B0F0"/>
+          <w:sz w:val="22"/>
+          <w:szCs w:val="22"/>
+        </w:rPr>
+        <w:t>i</w:t>
+      </w:r>
+      <w:proofErr w:type="spellEnd"/>
+      <w:r>
+        <w:rPr>
+          <w:color w:val="00B0F0"/>
+          <w:sz w:val="22"/>
+          <w:szCs w:val="22"/>
+        </w:rPr>
+        <w:t>]] &lt;- A[</w:t>
+      </w:r>
+      <w:proofErr w:type="spellStart"/>
+      <w:r>
+        <w:rPr>
+          <w:color w:val="00B0F0"/>
+          <w:sz w:val="22"/>
+          <w:szCs w:val="22"/>
+        </w:rPr>
+        <w:t>i</w:t>
+      </w:r>
+      <w:proofErr w:type="spellEnd"/>
+      <w:r>
+        <w:rPr>
+          <w:color w:val="00B0F0"/>
+          <w:sz w:val="22"/>
+          <w:szCs w:val="22"/>
+        </w:rPr>
+        <w:t>]</w:t>
       </w:r>
     </w:p>
     <w:p>
@@ -7079,7 +7776,23 @@
           <w:sz w:val="22"/>
           <w:szCs w:val="22"/>
         </w:rPr>
-        <w:t>classes like ArrayList or Vector</w:t>
+        <w:t xml:space="preserve">classes like </w:t>
+      </w:r>
+      <w:proofErr w:type="spellStart"/>
+      <w:r>
+        <w:rPr>
+          <w:sz w:val="22"/>
+          <w:szCs w:val="22"/>
+        </w:rPr>
+        <w:t>ArrayList</w:t>
+      </w:r>
+      <w:proofErr w:type="spellEnd"/>
+      <w:r>
+        <w:rPr>
+          <w:sz w:val="22"/>
+          <w:szCs w:val="22"/>
+        </w:rPr>
+        <w:t xml:space="preserve"> or Vector</w:t>
       </w:r>
     </w:p>
     <w:p>
@@ -7258,7 +7971,39 @@
           <w:sz w:val="22"/>
           <w:szCs w:val="22"/>
         </w:rPr>
-        <w:t>Write the pseudocode for this algorithm, using the same style of pseudocode shown in your textbook. Do not use any unstructured programming constructs in your solution (ie: no goto, break, or continue statements).</w:t>
+        <w:t>Write the pseudocode for this algorithm, using the same style of pseudocode shown in your textbook. Do not use any unstructured programming constructs in your solution (</w:t>
+      </w:r>
+      <w:proofErr w:type="spellStart"/>
+      <w:r>
+        <w:rPr>
+          <w:sz w:val="22"/>
+          <w:szCs w:val="22"/>
+        </w:rPr>
+        <w:t>ie</w:t>
+      </w:r>
+      <w:proofErr w:type="spellEnd"/>
+      <w:r>
+        <w:rPr>
+          <w:sz w:val="22"/>
+          <w:szCs w:val="22"/>
+        </w:rPr>
+        <w:t xml:space="preserve">: no </w:t>
+      </w:r>
+      <w:proofErr w:type="spellStart"/>
+      <w:r>
+        <w:rPr>
+          <w:sz w:val="22"/>
+          <w:szCs w:val="22"/>
+        </w:rPr>
+        <w:t>goto</w:t>
+      </w:r>
+      <w:proofErr w:type="spellEnd"/>
+      <w:r>
+        <w:rPr>
+          <w:sz w:val="22"/>
+          <w:szCs w:val="22"/>
+        </w:rPr>
+        <w:t>, break, or continue statements).</w:t>
       </w:r>
     </w:p>
     <w:p>
@@ -7438,13 +8183,23 @@
         </w:rPr>
         <w:tab/>
       </w:r>
-      <w:r>
-        <w:rPr>
-          <w:color w:val="00B0F0"/>
-          <w:sz w:val="22"/>
-          <w:szCs w:val="22"/>
-        </w:rPr>
-        <w:t>i ← n - 1 // Start from the last element in the array</w:t>
+      <w:proofErr w:type="spellStart"/>
+      <w:r>
+        <w:rPr>
+          <w:color w:val="00B0F0"/>
+          <w:sz w:val="22"/>
+          <w:szCs w:val="22"/>
+        </w:rPr>
+        <w:t>i</w:t>
+      </w:r>
+      <w:proofErr w:type="spellEnd"/>
+      <w:r>
+        <w:rPr>
+          <w:color w:val="00B0F0"/>
+          <w:sz w:val="22"/>
+          <w:szCs w:val="22"/>
+        </w:rPr>
+        <w:t xml:space="preserve"> ← n - 1 // Start from the last element in the array</w:t>
       </w:r>
     </w:p>
     <w:p>
@@ -7485,7 +8240,43 @@
           <w:sz w:val="22"/>
           <w:szCs w:val="22"/>
         </w:rPr>
-        <w:t>while i ≥ 0 and A[i] &gt; K // Find the correct position by comparing elements</w:t>
+        <w:t xml:space="preserve">while </w:t>
+      </w:r>
+      <w:proofErr w:type="spellStart"/>
+      <w:r>
+        <w:rPr>
+          <w:color w:val="00B0F0"/>
+          <w:sz w:val="22"/>
+          <w:szCs w:val="22"/>
+        </w:rPr>
+        <w:t>i</w:t>
+      </w:r>
+      <w:proofErr w:type="spellEnd"/>
+      <w:r>
+        <w:rPr>
+          <w:color w:val="00B0F0"/>
+          <w:sz w:val="22"/>
+          <w:szCs w:val="22"/>
+        </w:rPr>
+        <w:t xml:space="preserve"> ≥ 0 and A[</w:t>
+      </w:r>
+      <w:proofErr w:type="spellStart"/>
+      <w:r>
+        <w:rPr>
+          <w:color w:val="00B0F0"/>
+          <w:sz w:val="22"/>
+          <w:szCs w:val="22"/>
+        </w:rPr>
+        <w:t>i</w:t>
+      </w:r>
+      <w:proofErr w:type="spellEnd"/>
+      <w:r>
+        <w:rPr>
+          <w:color w:val="00B0F0"/>
+          <w:sz w:val="22"/>
+          <w:szCs w:val="22"/>
+        </w:rPr>
+        <w:t>] &gt; K // Find the correct position by comparing elements</w:t>
       </w:r>
     </w:p>
     <w:p>
@@ -7534,7 +8325,25 @@
           <w:sz w:val="22"/>
           <w:szCs w:val="22"/>
         </w:rPr>
-        <w:t>A[i+1] ← A[i] // Shift the element to the right</w:t>
+        <w:t>A[i+1] ← A[</w:t>
+      </w:r>
+      <w:proofErr w:type="spellStart"/>
+      <w:r>
+        <w:rPr>
+          <w:color w:val="00B0F0"/>
+          <w:sz w:val="22"/>
+          <w:szCs w:val="22"/>
+        </w:rPr>
+        <w:t>i</w:t>
+      </w:r>
+      <w:proofErr w:type="spellEnd"/>
+      <w:r>
+        <w:rPr>
+          <w:color w:val="00B0F0"/>
+          <w:sz w:val="22"/>
+          <w:szCs w:val="22"/>
+        </w:rPr>
+        <w:t>] // Shift the element to the right</w:t>
       </w:r>
     </w:p>
     <w:p>
@@ -7577,13 +8386,41 @@
         </w:rPr>
         <w:tab/>
       </w:r>
-      <w:r>
-        <w:rPr>
-          <w:color w:val="00B0F0"/>
-          <w:sz w:val="22"/>
-          <w:szCs w:val="22"/>
-        </w:rPr>
-        <w:t>i ← i - 1 // Move to the previous element</w:t>
+      <w:proofErr w:type="spellStart"/>
+      <w:r>
+        <w:rPr>
+          <w:color w:val="00B0F0"/>
+          <w:sz w:val="22"/>
+          <w:szCs w:val="22"/>
+        </w:rPr>
+        <w:t>i</w:t>
+      </w:r>
+      <w:proofErr w:type="spellEnd"/>
+      <w:r>
+        <w:rPr>
+          <w:color w:val="00B0F0"/>
+          <w:sz w:val="22"/>
+          <w:szCs w:val="22"/>
+        </w:rPr>
+        <w:t xml:space="preserve"> ← </w:t>
+      </w:r>
+      <w:proofErr w:type="spellStart"/>
+      <w:r>
+        <w:rPr>
+          <w:color w:val="00B0F0"/>
+          <w:sz w:val="22"/>
+          <w:szCs w:val="22"/>
+        </w:rPr>
+        <w:t>i</w:t>
+      </w:r>
+      <w:proofErr w:type="spellEnd"/>
+      <w:r>
+        <w:rPr>
+          <w:color w:val="00B0F0"/>
+          <w:sz w:val="22"/>
+          <w:szCs w:val="22"/>
+        </w:rPr>
+        <w:t xml:space="preserve"> - 1 // Move to the previous element</w:t>
       </w:r>
     </w:p>
     <w:p>
@@ -7937,7 +8774,25 @@
           <w:sz w:val="22"/>
           <w:szCs w:val="22"/>
         </w:rPr>
-        <w:t>A[i+1] ← A[i]</w:t>
+        <w:t>A[i+1] ← A[</w:t>
+      </w:r>
+      <w:proofErr w:type="spellStart"/>
+      <w:r>
+        <w:rPr>
+          <w:color w:val="00B0F0"/>
+          <w:sz w:val="22"/>
+          <w:szCs w:val="22"/>
+        </w:rPr>
+        <w:t>i</w:t>
+      </w:r>
+      <w:proofErr w:type="spellEnd"/>
+      <w:r>
+        <w:rPr>
+          <w:color w:val="00B0F0"/>
+          <w:sz w:val="22"/>
+          <w:szCs w:val="22"/>
+        </w:rPr>
+        <w:t>]</w:t>
       </w:r>
     </w:p>
     <w:p>
@@ -8184,6 +9039,10 @@
   <w:p>
     <w:pPr>
       <w:pStyle w:val="Footer"/>
+      <w:tabs>
+        <w:tab w:val="clear" w:pos="4320"/>
+        <w:tab w:val="center" w:pos="5103"/>
+      </w:tabs>
       <w:rPr>
         <w:rFonts w:ascii="Calibri" w:hAnsi="Calibri" w:cs="Calibri"/>
         <w:lang w:val="en-CA"/>
@@ -11556,6 +12415,7 @@
   <w:style w:type="character" w:default="1" w:styleId="DefaultParagraphFont">
     <w:name w:val="Default Paragraph Font"/>
     <w:uiPriority w:val="1"/>
+    <w:semiHidden/>
     <w:unhideWhenUsed/>
   </w:style>
   <w:style w:type="table" w:default="1" w:styleId="TableNormal">

</xml_diff>